<commit_message>
Antonio pego sus capturas PrácticasEnEquipo
</commit_message>
<xml_diff>
--- a/Práctica_GIT_Equipo - copia.docx
+++ b/Práctica_GIT_Equipo - copia.docx
@@ -72,7 +72,15 @@
         <w:ind w:hanging="360"/>
       </w:pPr>
       <w:r>
-        <w:t xml:space="preserve">Un miembro del equipo debe crear un nuevo repositorio en GitHub/GitLab. </w:t>
+        <w:t>Un miembro del equipo debe crear un nuevo repositorio en GitHub/</w:t>
+      </w:r>
+      <w:proofErr w:type="spellStart"/>
+      <w:r>
+        <w:t>GitLab</w:t>
+      </w:r>
+      <w:proofErr w:type="spellEnd"/>
+      <w:r>
+        <w:t xml:space="preserve">. </w:t>
       </w:r>
     </w:p>
     <w:p>
@@ -80,7 +88,15 @@
         <w:ind w:left="705" w:firstLine="0"/>
       </w:pPr>
       <w:r>
-        <w:t>Creamos el repositorio llamado GitEnEquipo y la configuramos como pública.</w:t>
+        <w:t xml:space="preserve">Creamos el repositorio llamado </w:t>
+      </w:r>
+      <w:proofErr w:type="spellStart"/>
+      <w:r>
+        <w:t>GitEnEquipo</w:t>
+      </w:r>
+      <w:proofErr w:type="spellEnd"/>
+      <w:r>
+        <w:t xml:space="preserve"> y la configuramos como pública.</w:t>
       </w:r>
     </w:p>
     <w:p>
@@ -246,8 +262,13 @@
       <w:pPr>
         <w:ind w:left="10"/>
       </w:pPr>
-      <w:r>
-        <w:t xml:space="preserve">git clone &lt;URL_DEL_REPOSITORIO&gt; </w:t>
+      <w:proofErr w:type="spellStart"/>
+      <w:r>
+        <w:t>git</w:t>
+      </w:r>
+      <w:proofErr w:type="spellEnd"/>
+      <w:r>
+        <w:t xml:space="preserve"> clone &lt;URL_DEL_REPOSITORIO&gt; </w:t>
       </w:r>
     </w:p>
     <w:p>
@@ -396,22 +417,7 @@
     </w:p>
     <w:p>
       <w:pPr>
-        <w:ind w:left="10"/>
-      </w:pPr>
-    </w:p>
-    <w:p>
-      <w:pPr>
-        <w:ind w:left="10"/>
-      </w:pPr>
-    </w:p>
-    <w:p>
-      <w:pPr>
-        <w:ind w:left="10"/>
-      </w:pPr>
-    </w:p>
-    <w:p>
-      <w:pPr>
-        <w:ind w:left="10"/>
+        <w:ind w:left="0" w:firstLine="0"/>
       </w:pPr>
     </w:p>
     <w:p>
@@ -448,8 +454,13 @@
         </w:numPr>
         <w:ind w:hanging="360"/>
       </w:pPr>
-      <w:r>
-        <w:t xml:space="preserve">documentacion para la documentación. </w:t>
+      <w:proofErr w:type="spellStart"/>
+      <w:r>
+        <w:t>documentacion</w:t>
+      </w:r>
+      <w:proofErr w:type="spellEnd"/>
+      <w:r>
+        <w:t xml:space="preserve"> para la documentación. </w:t>
       </w:r>
     </w:p>
     <w:p>
@@ -468,8 +479,21 @@
       <w:pPr>
         <w:ind w:left="355"/>
       </w:pPr>
-      <w:r>
-        <w:t xml:space="preserve">git checkout -b &lt;nombre-de-la-rama&gt; </w:t>
+      <w:proofErr w:type="spellStart"/>
+      <w:r>
+        <w:t>git</w:t>
+      </w:r>
+      <w:proofErr w:type="spellEnd"/>
+      <w:r>
+        <w:t xml:space="preserve"> </w:t>
+      </w:r>
+      <w:proofErr w:type="spellStart"/>
+      <w:r>
+        <w:t>checkout</w:t>
+      </w:r>
+      <w:proofErr w:type="spellEnd"/>
+      <w:r>
+        <w:t xml:space="preserve"> -b &lt;nombre-de-la-rama&gt; </w:t>
       </w:r>
     </w:p>
     <w:p>
@@ -535,24 +559,62 @@
         <w:ind w:left="355"/>
         <w:jc w:val="center"/>
       </w:pPr>
-    </w:p>
-    <w:p>
-      <w:pPr>
-        <w:ind w:left="355"/>
-        <w:jc w:val="center"/>
-      </w:pPr>
-    </w:p>
-    <w:p>
-      <w:pPr>
-        <w:ind w:left="355"/>
-        <w:jc w:val="center"/>
-      </w:pPr>
-    </w:p>
-    <w:p>
-      <w:pPr>
-        <w:ind w:left="355"/>
-        <w:jc w:val="center"/>
-      </w:pPr>
+      <w:r>
+        <w:rPr>
+          <w:noProof/>
+        </w:rPr>
+        <w:lastRenderedPageBreak/>
+        <w:drawing>
+          <wp:inline distT="0" distB="0" distL="0" distR="0" wp14:anchorId="77BA06F2" wp14:editId="111C5F53">
+            <wp:extent cx="4114349" cy="2202815"/>
+            <wp:effectExtent l="0" t="0" r="635" b="6985"/>
+            <wp:docPr id="1025415326" name="Imagen 1" descr="Texto&#10;&#10;El contenido generado por IA puede ser incorrecto."/>
+            <wp:cNvGraphicFramePr>
+              <a:graphicFrameLocks xmlns:a="http://schemas.openxmlformats.org/drawingml/2006/main" noChangeAspect="1"/>
+            </wp:cNvGraphicFramePr>
+            <a:graphic xmlns:a="http://schemas.openxmlformats.org/drawingml/2006/main">
+              <a:graphicData uri="http://schemas.openxmlformats.org/drawingml/2006/picture">
+                <pic:pic xmlns:pic="http://schemas.openxmlformats.org/drawingml/2006/picture">
+                  <pic:nvPicPr>
+                    <pic:cNvPr id="1025415326" name="Imagen 1" descr="Texto&#10;&#10;El contenido generado por IA puede ser incorrecto."/>
+                    <pic:cNvPicPr/>
+                  </pic:nvPicPr>
+                  <pic:blipFill rotWithShape="1">
+                    <a:blip r:embed="rId10">
+                      <a:extLst>
+                        <a:ext uri="{28A0092B-C50C-407E-A947-70E740481C1C}">
+                          <a14:useLocalDpi xmlns:a14="http://schemas.microsoft.com/office/drawing/2010/main" val="0"/>
+                        </a:ext>
+                      </a:extLst>
+                    </a:blip>
+                    <a:srcRect l="-1458" t="-23720" r="1458" b="23720"/>
+                    <a:stretch>
+                      <a:fillRect/>
+                    </a:stretch>
+                  </pic:blipFill>
+                  <pic:spPr bwMode="auto">
+                    <a:xfrm>
+                      <a:off x="0" y="0"/>
+                      <a:ext cx="4116969" cy="2204218"/>
+                    </a:xfrm>
+                    <a:prstGeom prst="rect">
+                      <a:avLst/>
+                    </a:prstGeom>
+                    <a:ln>
+                      <a:noFill/>
+                    </a:ln>
+                    <a:extLst>
+                      <a:ext uri="{53640926-AAD7-44D8-BBD7-CCE9431645EC}">
+                        <a14:shadowObscured xmlns:a14="http://schemas.microsoft.com/office/drawing/2010/main"/>
+                      </a:ext>
+                    </a:extLst>
+                  </pic:spPr>
+                </pic:pic>
+              </a:graphicData>
+            </a:graphic>
+          </wp:inline>
+        </w:drawing>
+      </w:r>
     </w:p>
     <w:p>
       <w:pPr>
@@ -608,7 +670,7 @@
                     <pic:cNvPicPr/>
                   </pic:nvPicPr>
                   <pic:blipFill>
-                    <a:blip r:embed="rId10"/>
+                    <a:blip r:embed="rId11"/>
                     <a:stretch>
                       <a:fillRect/>
                     </a:stretch>
@@ -680,7 +742,7 @@
                     <pic:cNvPicPr/>
                   </pic:nvPicPr>
                   <pic:blipFill rotWithShape="1">
-                    <a:blip r:embed="rId11">
+                    <a:blip r:embed="rId12">
                       <a:extLst>
                         <a:ext uri="{28A0092B-C50C-407E-A947-70E740481C1C}">
                           <a14:useLocalDpi xmlns:a14="http://schemas.microsoft.com/office/drawing/2010/main" val="0"/>
@@ -735,7 +797,7 @@
                     <pic:cNvPicPr/>
                   </pic:nvPicPr>
                   <pic:blipFill rotWithShape="1">
-                    <a:blip r:embed="rId11"/>
+                    <a:blip r:embed="rId12"/>
                     <a:srcRect b="63449"/>
                     <a:stretch>
                       <a:fillRect/>
@@ -796,7 +858,16 @@
         <w:ind w:hanging="360"/>
       </w:pPr>
       <w:r>
-        <w:t xml:space="preserve">Por cada rama, se debe crear un archivo y debéis modificarlo. Aquellas personas que trabajen sobre la misma rama, deben modificar a la vez el mismo archivo después de crearlo. </w:t>
+        <w:lastRenderedPageBreak/>
+        <w:t xml:space="preserve">Por cada rama, se debe crear un archivo y debéis modificarlo. Aquellas personas que trabajen sobre la misma </w:t>
+      </w:r>
+      <w:proofErr w:type="gramStart"/>
+      <w:r>
+        <w:t>rama,</w:t>
+      </w:r>
+      <w:proofErr w:type="gramEnd"/>
+      <w:r>
+        <w:t xml:space="preserve"> deben modificar a la vez el mismo archivo después de crearlo. </w:t>
       </w:r>
     </w:p>
     <w:p>
@@ -807,9 +878,8 @@
         <w:rPr>
           <w:noProof/>
         </w:rPr>
-        <w:lastRenderedPageBreak/>
         <w:drawing>
-          <wp:anchor distT="0" distB="0" distL="114300" distR="114300" simplePos="0" relativeHeight="251659264" behindDoc="1" locked="0" layoutInCell="1" allowOverlap="1" wp14:anchorId="228310DC" wp14:editId="344286EA">
+          <wp:anchor distT="0" distB="0" distL="114300" distR="114300" simplePos="0" relativeHeight="251659264" behindDoc="1" locked="0" layoutInCell="1" allowOverlap="1" wp14:anchorId="228310DC" wp14:editId="3C5DE2F6">
             <wp:simplePos x="0" y="0"/>
             <wp:positionH relativeFrom="column">
               <wp:posOffset>1250950</wp:posOffset>
@@ -840,7 +910,7 @@
                     <pic:cNvPicPr/>
                   </pic:nvPicPr>
                   <pic:blipFill>
-                    <a:blip r:embed="rId12" cstate="print">
+                    <a:blip r:embed="rId13" cstate="print">
                       <a:extLst>
                         <a:ext uri="{28A0092B-C50C-407E-A947-70E740481C1C}">
                           <a14:useLocalDpi xmlns:a14="http://schemas.microsoft.com/office/drawing/2010/main" val="0"/>
@@ -910,6 +980,119 @@
     </w:p>
     <w:p>
       <w:pPr>
+        <w:spacing w:after="179" w:line="378" w:lineRule="auto"/>
+        <w:ind w:left="705" w:firstLine="0"/>
+        <w:jc w:val="center"/>
+      </w:pPr>
+    </w:p>
+    <w:p>
+      <w:pPr>
+        <w:spacing w:after="179" w:line="378" w:lineRule="auto"/>
+        <w:ind w:left="705" w:firstLine="0"/>
+        <w:jc w:val="center"/>
+      </w:pPr>
+      <w:r>
+        <w:rPr>
+          <w:noProof/>
+        </w:rPr>
+        <w:drawing>
+          <wp:inline distT="0" distB="0" distL="0" distR="0" wp14:anchorId="06C8BAF4" wp14:editId="575A61BB">
+            <wp:extent cx="4146248" cy="1389232"/>
+            <wp:effectExtent l="0" t="0" r="6985" b="1905"/>
+            <wp:docPr id="459041476" name="Imagen 2" descr="Texto&#10;&#10;El contenido generado por IA puede ser incorrecto."/>
+            <wp:cNvGraphicFramePr>
+              <a:graphicFrameLocks xmlns:a="http://schemas.openxmlformats.org/drawingml/2006/main" noChangeAspect="1"/>
+            </wp:cNvGraphicFramePr>
+            <a:graphic xmlns:a="http://schemas.openxmlformats.org/drawingml/2006/main">
+              <a:graphicData uri="http://schemas.openxmlformats.org/drawingml/2006/picture">
+                <pic:pic xmlns:pic="http://schemas.openxmlformats.org/drawingml/2006/picture">
+                  <pic:nvPicPr>
+                    <pic:cNvPr id="459041476" name="Imagen 2" descr="Texto&#10;&#10;El contenido generado por IA puede ser incorrecto."/>
+                    <pic:cNvPicPr/>
+                  </pic:nvPicPr>
+                  <pic:blipFill>
+                    <a:blip r:embed="rId14">
+                      <a:extLst>
+                        <a:ext uri="{28A0092B-C50C-407E-A947-70E740481C1C}">
+                          <a14:useLocalDpi xmlns:a14="http://schemas.microsoft.com/office/drawing/2010/main" val="0"/>
+                        </a:ext>
+                      </a:extLst>
+                    </a:blip>
+                    <a:stretch>
+                      <a:fillRect/>
+                    </a:stretch>
+                  </pic:blipFill>
+                  <pic:spPr>
+                    <a:xfrm>
+                      <a:off x="0" y="0"/>
+                      <a:ext cx="4155339" cy="1392278"/>
+                    </a:xfrm>
+                    <a:prstGeom prst="rect">
+                      <a:avLst/>
+                    </a:prstGeom>
+                  </pic:spPr>
+                </pic:pic>
+              </a:graphicData>
+            </a:graphic>
+          </wp:inline>
+        </w:drawing>
+      </w:r>
+    </w:p>
+    <w:p>
+      <w:pPr>
+        <w:spacing w:after="179" w:line="378" w:lineRule="auto"/>
+        <w:ind w:left="705" w:firstLine="0"/>
+        <w:jc w:val="center"/>
+      </w:pPr>
+      <w:r>
+        <w:rPr>
+          <w:noProof/>
+        </w:rPr>
+        <w:drawing>
+          <wp:inline distT="0" distB="0" distL="0" distR="0" wp14:anchorId="177D72DA" wp14:editId="7310985A">
+            <wp:extent cx="4509105" cy="1660301"/>
+            <wp:effectExtent l="0" t="0" r="6350" b="0"/>
+            <wp:docPr id="416137170" name="Imagen 3" descr="Captura de pantalla de un celular&#10;&#10;El contenido generado por IA puede ser incorrecto."/>
+            <wp:cNvGraphicFramePr>
+              <a:graphicFrameLocks xmlns:a="http://schemas.openxmlformats.org/drawingml/2006/main" noChangeAspect="1"/>
+            </wp:cNvGraphicFramePr>
+            <a:graphic xmlns:a="http://schemas.openxmlformats.org/drawingml/2006/main">
+              <a:graphicData uri="http://schemas.openxmlformats.org/drawingml/2006/picture">
+                <pic:pic xmlns:pic="http://schemas.openxmlformats.org/drawingml/2006/picture">
+                  <pic:nvPicPr>
+                    <pic:cNvPr id="416137170" name="Imagen 3" descr="Captura de pantalla de un celular&#10;&#10;El contenido generado por IA puede ser incorrecto."/>
+                    <pic:cNvPicPr/>
+                  </pic:nvPicPr>
+                  <pic:blipFill>
+                    <a:blip r:embed="rId15">
+                      <a:extLst>
+                        <a:ext uri="{28A0092B-C50C-407E-A947-70E740481C1C}">
+                          <a14:useLocalDpi xmlns:a14="http://schemas.microsoft.com/office/drawing/2010/main" val="0"/>
+                        </a:ext>
+                      </a:extLst>
+                    </a:blip>
+                    <a:stretch>
+                      <a:fillRect/>
+                    </a:stretch>
+                  </pic:blipFill>
+                  <pic:spPr>
+                    <a:xfrm>
+                      <a:off x="0" y="0"/>
+                      <a:ext cx="4521413" cy="1664833"/>
+                    </a:xfrm>
+                    <a:prstGeom prst="rect">
+                      <a:avLst/>
+                    </a:prstGeom>
+                  </pic:spPr>
+                </pic:pic>
+              </a:graphicData>
+            </a:graphic>
+          </wp:inline>
+        </w:drawing>
+      </w:r>
+    </w:p>
+    <w:p>
+      <w:pPr>
         <w:numPr>
           <w:ilvl w:val="0"/>
           <w:numId w:val="2"/>
@@ -924,16 +1107,42 @@
       <w:pPr>
         <w:ind w:left="355"/>
       </w:pPr>
-      <w:r>
-        <w:t xml:space="preserve">git add . </w:t>
+      <w:proofErr w:type="spellStart"/>
+      <w:r>
+        <w:t>git</w:t>
+      </w:r>
+      <w:proofErr w:type="spellEnd"/>
+      <w:r>
+        <w:t xml:space="preserve"> </w:t>
+      </w:r>
+      <w:proofErr w:type="spellStart"/>
+      <w:r>
+        <w:t>add</w:t>
+      </w:r>
+      <w:proofErr w:type="spellEnd"/>
+      <w:r>
+        <w:t xml:space="preserve"> . </w:t>
       </w:r>
     </w:p>
     <w:p>
       <w:pPr>
         <w:ind w:left="355"/>
       </w:pPr>
-      <w:r>
-        <w:t xml:space="preserve">git commit -m "Añadida nueva funcionalidad en &lt;nombre-de-la-rama&gt;" </w:t>
+      <w:proofErr w:type="spellStart"/>
+      <w:r>
+        <w:t>git</w:t>
+      </w:r>
+      <w:proofErr w:type="spellEnd"/>
+      <w:r>
+        <w:t xml:space="preserve"> </w:t>
+      </w:r>
+      <w:proofErr w:type="spellStart"/>
+      <w:r>
+        <w:t>commit</w:t>
+      </w:r>
+      <w:proofErr w:type="spellEnd"/>
+      <w:r>
+        <w:t xml:space="preserve"> -m "Añadida nueva funcionalidad en &lt;nombre-de-la-rama&gt;" </w:t>
       </w:r>
     </w:p>
     <w:p>
@@ -941,6 +1150,7 @@
         <w:ind w:left="355"/>
       </w:pPr>
       <w:r>
+        <w:lastRenderedPageBreak/>
         <w:tab/>
       </w:r>
       <w:r>
@@ -966,7 +1176,7 @@
                     <pic:cNvPicPr/>
                   </pic:nvPicPr>
                   <pic:blipFill>
-                    <a:blip r:embed="rId13"/>
+                    <a:blip r:embed="rId16"/>
                     <a:stretch>
                       <a:fillRect/>
                     </a:stretch>
@@ -1003,8 +1213,29 @@
       <w:pPr>
         <w:ind w:left="355"/>
       </w:pPr>
-      <w:r>
-        <w:t xml:space="preserve">git push origin &lt;nombre-de-la-rama&gt; </w:t>
+      <w:proofErr w:type="spellStart"/>
+      <w:r>
+        <w:t>git</w:t>
+      </w:r>
+      <w:proofErr w:type="spellEnd"/>
+      <w:r>
+        <w:t xml:space="preserve"> </w:t>
+      </w:r>
+      <w:proofErr w:type="spellStart"/>
+      <w:r>
+        <w:t>push</w:t>
+      </w:r>
+      <w:proofErr w:type="spellEnd"/>
+      <w:r>
+        <w:t xml:space="preserve"> </w:t>
+      </w:r>
+      <w:proofErr w:type="spellStart"/>
+      <w:r>
+        <w:t>origin</w:t>
+      </w:r>
+      <w:proofErr w:type="spellEnd"/>
+      <w:r>
+        <w:t xml:space="preserve"> &lt;nombre-de-la-rama&gt; </w:t>
       </w:r>
     </w:p>
     <w:p>
@@ -1017,8 +1248,13 @@
         <w:pStyle w:val="Ttulo1"/>
         <w:ind w:left="253" w:hanging="268"/>
       </w:pPr>
-      <w:r>
-        <w:t xml:space="preserve">Merge de las ramas al main </w:t>
+      <w:proofErr w:type="spellStart"/>
+      <w:r>
+        <w:t>Merge</w:t>
+      </w:r>
+      <w:proofErr w:type="spellEnd"/>
+      <w:r>
+        <w:t xml:space="preserve"> de las ramas al main </w:t>
       </w:r>
     </w:p>
     <w:p>
@@ -1037,8 +1273,21 @@
       <w:pPr>
         <w:ind w:left="10"/>
       </w:pPr>
-      <w:r>
-        <w:t xml:space="preserve">git checkout main </w:t>
+      <w:proofErr w:type="spellStart"/>
+      <w:r>
+        <w:t>git</w:t>
+      </w:r>
+      <w:proofErr w:type="spellEnd"/>
+      <w:r>
+        <w:t xml:space="preserve"> </w:t>
+      </w:r>
+      <w:proofErr w:type="spellStart"/>
+      <w:r>
+        <w:t>checkout</w:t>
+      </w:r>
+      <w:proofErr w:type="spellEnd"/>
+      <w:r>
+        <w:t xml:space="preserve"> main </w:t>
       </w:r>
     </w:p>
     <w:p>
@@ -1057,8 +1306,29 @@
       <w:pPr>
         <w:ind w:left="10"/>
       </w:pPr>
-      <w:r>
-        <w:t xml:space="preserve">git pull origin main </w:t>
+      <w:proofErr w:type="spellStart"/>
+      <w:r>
+        <w:t>git</w:t>
+      </w:r>
+      <w:proofErr w:type="spellEnd"/>
+      <w:r>
+        <w:t xml:space="preserve"> </w:t>
+      </w:r>
+      <w:proofErr w:type="spellStart"/>
+      <w:r>
+        <w:t>pull</w:t>
+      </w:r>
+      <w:proofErr w:type="spellEnd"/>
+      <w:r>
+        <w:t xml:space="preserve"> </w:t>
+      </w:r>
+      <w:proofErr w:type="spellStart"/>
+      <w:r>
+        <w:t>origin</w:t>
+      </w:r>
+      <w:proofErr w:type="spellEnd"/>
+      <w:r>
+        <w:t xml:space="preserve"> main </w:t>
       </w:r>
     </w:p>
     <w:p>
@@ -1071,16 +1341,52 @@
         <w:ind w:hanging="360"/>
       </w:pPr>
       <w:r>
-        <w:lastRenderedPageBreak/>
-        <w:t xml:space="preserve">Fusionar cada rama temática en main mediante pull requests en GitHub/GitLab o localmente con: </w:t>
+        <w:t xml:space="preserve">Fusionar cada rama temática en main mediante </w:t>
+      </w:r>
+      <w:proofErr w:type="spellStart"/>
+      <w:r>
+        <w:t>pull</w:t>
+      </w:r>
+      <w:proofErr w:type="spellEnd"/>
+      <w:r>
+        <w:t xml:space="preserve"> </w:t>
+      </w:r>
+      <w:proofErr w:type="spellStart"/>
+      <w:r>
+        <w:t>requests</w:t>
+      </w:r>
+      <w:proofErr w:type="spellEnd"/>
+      <w:r>
+        <w:t xml:space="preserve"> en GitHub/</w:t>
+      </w:r>
+      <w:proofErr w:type="spellStart"/>
+      <w:r>
+        <w:t>GitLab</w:t>
+      </w:r>
+      <w:proofErr w:type="spellEnd"/>
+      <w:r>
+        <w:t xml:space="preserve"> o localmente con: </w:t>
       </w:r>
     </w:p>
     <w:p>
       <w:pPr>
         <w:ind w:left="10"/>
       </w:pPr>
-      <w:r>
-        <w:t xml:space="preserve">git merge &lt;nombre-de-la-rama&gt; </w:t>
+      <w:proofErr w:type="spellStart"/>
+      <w:r>
+        <w:t>git</w:t>
+      </w:r>
+      <w:proofErr w:type="spellEnd"/>
+      <w:r>
+        <w:t xml:space="preserve"> </w:t>
+      </w:r>
+      <w:proofErr w:type="spellStart"/>
+      <w:r>
+        <w:t>merge</w:t>
+      </w:r>
+      <w:proofErr w:type="spellEnd"/>
+      <w:r>
+        <w:t xml:space="preserve"> &lt;nombre-de-la-rama&gt; </w:t>
       </w:r>
     </w:p>
     <w:p>
@@ -1102,7 +1408,23 @@
         <w:ind w:left="705" w:firstLine="0"/>
       </w:pPr>
       <w:r>
-        <w:t>Haremos el git merge documentación en la rama main.</w:t>
+        <w:t xml:space="preserve">Haremos el </w:t>
+      </w:r>
+      <w:proofErr w:type="spellStart"/>
+      <w:r>
+        <w:t>git</w:t>
+      </w:r>
+      <w:proofErr w:type="spellEnd"/>
+      <w:r>
+        <w:t xml:space="preserve"> </w:t>
+      </w:r>
+      <w:proofErr w:type="spellStart"/>
+      <w:r>
+        <w:t>merge</w:t>
+      </w:r>
+      <w:proofErr w:type="spellEnd"/>
+      <w:r>
+        <w:t xml:space="preserve"> documentación en la rama main.</w:t>
       </w:r>
     </w:p>
     <w:p>
@@ -1126,6 +1448,7 @@
           <w:iCs/>
         </w:rPr>
       </w:pPr>
+      <w:proofErr w:type="spellStart"/>
       <w:r>
         <w:rPr>
           <w:b/>
@@ -1142,7 +1465,37 @@
           <w:i/>
           <w:iCs/>
         </w:rPr>
-        <w:t>it merge &lt;nombre rama actualizad</w:t>
+        <w:t>it</w:t>
+      </w:r>
+      <w:proofErr w:type="spellEnd"/>
+      <w:r>
+        <w:rPr>
+          <w:b/>
+          <w:bCs/>
+          <w:i/>
+          <w:iCs/>
+        </w:rPr>
+        <w:t xml:space="preserve"> </w:t>
+      </w:r>
+      <w:proofErr w:type="spellStart"/>
+      <w:r>
+        <w:rPr>
+          <w:b/>
+          <w:bCs/>
+          <w:i/>
+          <w:iCs/>
+        </w:rPr>
+        <w:t>merge</w:t>
+      </w:r>
+      <w:proofErr w:type="spellEnd"/>
+      <w:r>
+        <w:rPr>
+          <w:b/>
+          <w:bCs/>
+          <w:i/>
+          <w:iCs/>
+        </w:rPr>
+        <w:t xml:space="preserve"> &lt;nombre rama actualizad</w:t>
       </w:r>
       <w:r>
         <w:rPr>
@@ -1172,6 +1525,7 @@
         <w:rPr>
           <w:noProof/>
         </w:rPr>
+        <w:lastRenderedPageBreak/>
         <w:drawing>
           <wp:inline distT="0" distB="0" distL="0" distR="0" wp14:anchorId="67DA3F79" wp14:editId="5EF87E31">
             <wp:extent cx="4715510" cy="2091690"/>
@@ -1186,7 +1540,7 @@
                     <pic:cNvPicPr/>
                   </pic:nvPicPr>
                   <pic:blipFill>
-                    <a:blip r:embed="rId14"/>
+                    <a:blip r:embed="rId17"/>
                     <a:stretch>
                       <a:fillRect/>
                     </a:stretch>
@@ -1218,7 +1572,23 @@
         <w:ind w:left="705" w:firstLine="0"/>
       </w:pPr>
       <w:r>
-        <w:t>Ahora hacemos el git merge de la funcionalidad-a en la rama main.</w:t>
+        <w:t xml:space="preserve">Ahora hacemos el </w:t>
+      </w:r>
+      <w:proofErr w:type="spellStart"/>
+      <w:r>
+        <w:t>git</w:t>
+      </w:r>
+      <w:proofErr w:type="spellEnd"/>
+      <w:r>
+        <w:t xml:space="preserve"> </w:t>
+      </w:r>
+      <w:proofErr w:type="spellStart"/>
+      <w:r>
+        <w:t>merge</w:t>
+      </w:r>
+      <w:proofErr w:type="spellEnd"/>
+      <w:r>
+        <w:t xml:space="preserve"> de la funcionalidad-a en la rama main.</w:t>
       </w:r>
     </w:p>
     <w:p>
@@ -1244,7 +1614,7 @@
                     <pic:cNvPicPr/>
                   </pic:nvPicPr>
                   <pic:blipFill>
-                    <a:blip r:embed="rId15"/>
+                    <a:blip r:embed="rId18"/>
                     <a:stretch>
                       <a:fillRect/>
                     </a:stretch>
@@ -1279,7 +1649,6 @@
         <w:rPr>
           <w:noProof/>
         </w:rPr>
-        <w:lastRenderedPageBreak/>
         <w:drawing>
           <wp:anchor distT="0" distB="0" distL="114300" distR="114300" simplePos="0" relativeHeight="251661312" behindDoc="1" locked="0" layoutInCell="1" allowOverlap="1" wp14:anchorId="190B5F19" wp14:editId="631D7AC3">
             <wp:simplePos x="0" y="0"/>
@@ -1310,7 +1679,7 @@
                     <pic:cNvPicPr/>
                   </pic:nvPicPr>
                   <pic:blipFill>
-                    <a:blip r:embed="rId16">
+                    <a:blip r:embed="rId19">
                       <a:extLst>
                         <a:ext uri="{28A0092B-C50C-407E-A947-70E740481C1C}">
                           <a14:useLocalDpi xmlns:a14="http://schemas.microsoft.com/office/drawing/2010/main" val="0"/>
@@ -1342,7 +1711,15 @@
         </w:drawing>
       </w:r>
       <w:r>
-        <w:t>Así quedaría la rama main una vez realizados todos los merge.</w:t>
+        <w:t xml:space="preserve">Así quedaría la rama main una vez realizados todos los </w:t>
+      </w:r>
+      <w:proofErr w:type="spellStart"/>
+      <w:r>
+        <w:t>merge</w:t>
+      </w:r>
+      <w:proofErr w:type="spellEnd"/>
+      <w:r>
+        <w:t>.</w:t>
       </w:r>
     </w:p>
     <w:p>
@@ -1396,8 +1773,22 @@
       <w:pPr>
         <w:ind w:left="10" w:firstLine="335"/>
       </w:pPr>
-      <w:r>
-        <w:t xml:space="preserve">git add &lt;archivo&gt; </w:t>
+      <w:proofErr w:type="spellStart"/>
+      <w:r>
+        <w:lastRenderedPageBreak/>
+        <w:t>git</w:t>
+      </w:r>
+      <w:proofErr w:type="spellEnd"/>
+      <w:r>
+        <w:t xml:space="preserve"> </w:t>
+      </w:r>
+      <w:proofErr w:type="spellStart"/>
+      <w:r>
+        <w:t>add</w:t>
+      </w:r>
+      <w:proofErr w:type="spellEnd"/>
+      <w:r>
+        <w:t xml:space="preserve"> &lt;archivo&gt; </w:t>
       </w:r>
     </w:p>
     <w:p>
@@ -1416,8 +1807,21 @@
       <w:pPr>
         <w:ind w:left="10" w:firstLine="335"/>
       </w:pPr>
-      <w:r>
-        <w:t xml:space="preserve">git commit -m "Resuelto conflicto en &lt;archivo&gt;" </w:t>
+      <w:proofErr w:type="spellStart"/>
+      <w:r>
+        <w:t>git</w:t>
+      </w:r>
+      <w:proofErr w:type="spellEnd"/>
+      <w:r>
+        <w:t xml:space="preserve"> </w:t>
+      </w:r>
+      <w:proofErr w:type="spellStart"/>
+      <w:r>
+        <w:t>commit</w:t>
+      </w:r>
+      <w:proofErr w:type="spellEnd"/>
+      <w:r>
+        <w:t xml:space="preserve"> -m "Resuelto conflicto en &lt;archivo&gt;" </w:t>
       </w:r>
     </w:p>
     <w:p>
@@ -1436,8 +1840,29 @@
       <w:pPr>
         <w:ind w:left="10" w:firstLine="243"/>
       </w:pPr>
-      <w:r>
-        <w:t xml:space="preserve">git push origin main </w:t>
+      <w:proofErr w:type="spellStart"/>
+      <w:r>
+        <w:t>git</w:t>
+      </w:r>
+      <w:proofErr w:type="spellEnd"/>
+      <w:r>
+        <w:t xml:space="preserve"> </w:t>
+      </w:r>
+      <w:proofErr w:type="spellStart"/>
+      <w:r>
+        <w:t>push</w:t>
+      </w:r>
+      <w:proofErr w:type="spellEnd"/>
+      <w:r>
+        <w:t xml:space="preserve"> </w:t>
+      </w:r>
+      <w:proofErr w:type="spellStart"/>
+      <w:r>
+        <w:t>origin</w:t>
+      </w:r>
+      <w:proofErr w:type="spellEnd"/>
+      <w:r>
+        <w:t xml:space="preserve"> main </w:t>
       </w:r>
     </w:p>
     <w:p>
@@ -1462,7 +1887,23 @@
         <w:ind w:left="10"/>
       </w:pPr>
       <w:r>
-        <w:t xml:space="preserve">   git branch -d &lt;nombre-de-la-rama&gt; </w:t>
+        <w:t xml:space="preserve">   </w:t>
+      </w:r>
+      <w:proofErr w:type="spellStart"/>
+      <w:r>
+        <w:t>git</w:t>
+      </w:r>
+      <w:proofErr w:type="spellEnd"/>
+      <w:r>
+        <w:t xml:space="preserve"> </w:t>
+      </w:r>
+      <w:proofErr w:type="spellStart"/>
+      <w:r>
+        <w:t>branch</w:t>
+      </w:r>
+      <w:proofErr w:type="spellEnd"/>
+      <w:r>
+        <w:t xml:space="preserve"> -d &lt;nombre-de-la-rama&gt; </w:t>
       </w:r>
     </w:p>
     <w:p>
@@ -1471,7 +1912,39 @@
         <w:ind w:left="10" w:right="3530"/>
       </w:pPr>
       <w:r>
-        <w:t xml:space="preserve">Para eliminar la rama en el remoto:    git push origin --delete &lt;nombre-de-la-rama&gt; </w:t>
+        <w:t xml:space="preserve">Para eliminar la rama en el remoto:    </w:t>
+      </w:r>
+      <w:proofErr w:type="spellStart"/>
+      <w:r>
+        <w:t>git</w:t>
+      </w:r>
+      <w:proofErr w:type="spellEnd"/>
+      <w:r>
+        <w:t xml:space="preserve"> </w:t>
+      </w:r>
+      <w:proofErr w:type="spellStart"/>
+      <w:r>
+        <w:t>push</w:t>
+      </w:r>
+      <w:proofErr w:type="spellEnd"/>
+      <w:r>
+        <w:t xml:space="preserve"> </w:t>
+      </w:r>
+      <w:proofErr w:type="spellStart"/>
+      <w:r>
+        <w:t>origin</w:t>
+      </w:r>
+      <w:proofErr w:type="spellEnd"/>
+      <w:r>
+        <w:t xml:space="preserve"> --</w:t>
+      </w:r>
+      <w:proofErr w:type="spellStart"/>
+      <w:r>
+        <w:t>delete</w:t>
+      </w:r>
+      <w:proofErr w:type="spellEnd"/>
+      <w:r>
+        <w:t xml:space="preserve"> &lt;nombre-de-la-rama&gt; </w:t>
       </w:r>
     </w:p>
     <w:sectPr>

</xml_diff>

<commit_message>
Archivos de texto que tenían conflicto ya no lo tienen
</commit_message>
<xml_diff>
--- a/Práctica_GIT_Equipo - copia.docx
+++ b/Práctica_GIT_Equipo - copia.docx
@@ -1,6 +1,6 @@
 
 <file path=word/document.xml><?xml version="1.0" encoding="utf-8"?>
-<w:document xmlns:wpc="http://schemas.microsoft.com/office/word/2010/wordprocessingCanvas" xmlns:cx="http://schemas.microsoft.com/office/drawing/2014/chartex" xmlns:cx1="http://schemas.microsoft.com/office/drawing/2015/9/8/chartex" xmlns:cx2="http://schemas.microsoft.com/office/drawing/2015/10/21/chartex" xmlns:cx3="http://schemas.microsoft.com/office/drawing/2016/5/9/chartex" xmlns:cx4="http://schemas.microsoft.com/office/drawing/2016/5/10/chartex" xmlns:cx5="http://schemas.microsoft.com/office/drawing/2016/5/11/chartex" xmlns:cx6="http://schemas.microsoft.com/office/drawing/2016/5/12/chartex" xmlns:cx7="http://schemas.microsoft.com/office/drawing/2016/5/13/chartex" xmlns:cx8="http://schemas.microsoft.com/office/drawing/2016/5/14/chartex" xmlns:mc="http://schemas.openxmlformats.org/markup-compatibility/2006" xmlns:aink="http://schemas.microsoft.com/office/drawing/2016/ink" xmlns:am3d="http://schemas.microsoft.com/office/drawing/2017/model3d" xmlns:o="urn:schemas-microsoft-com:office:office" xmlns:oel="http://schemas.microsoft.com/office/2019/extlst" xmlns:r="http://schemas.openxmlformats.org/officeDocument/2006/relationships" xmlns:m="http://schemas.openxmlformats.org/officeDocument/2006/math" xmlns:v="urn:schemas-microsoft-com:vml" xmlns:wp14="http://schemas.microsoft.com/office/word/2010/wordprocessingDrawing" xmlns:wp="http://schemas.openxmlformats.org/drawingml/2006/wordprocessingDrawing" xmlns:w10="urn:schemas-microsoft-com:office:word" xmlns:w="http://schemas.openxmlformats.org/wordprocessingml/2006/main" xmlns:w14="http://schemas.microsoft.com/office/word/2010/wordml" xmlns:w15="http://schemas.microsoft.com/office/word/2012/wordml" xmlns:w16cex="http://schemas.microsoft.com/office/word/2018/wordml/cex" xmlns:w16cid="http://schemas.microsoft.com/office/word/2016/wordml/cid" xmlns:w16="http://schemas.microsoft.com/office/word/2018/wordml" xmlns:w16du="http://schemas.microsoft.com/office/word/2023/wordml/word16du" xmlns:w16sdtdh="http://schemas.microsoft.com/office/word/2020/wordml/sdtdatahash" xmlns:w16sdtfl="http://schemas.microsoft.com/office/word/2024/wordml/sdtformatlock" xmlns:w16se="http://schemas.microsoft.com/office/word/2015/wordml/symex" xmlns:wpg="http://schemas.microsoft.com/office/word/2010/wordprocessingGroup" xmlns:wpi="http://schemas.microsoft.com/office/word/2010/wordprocessingInk" xmlns:wne="http://schemas.microsoft.com/office/word/2006/wordml" xmlns:wps="http://schemas.microsoft.com/office/word/2010/wordprocessingShape" mc:Ignorable="w14 w15 w16se w16cid w16 w16cex w16sdtdh w16sdtfl w16du wp14">
+<w:document xmlns:wpc="http://schemas.microsoft.com/office/word/2010/wordprocessingCanvas" xmlns:cx="http://schemas.microsoft.com/office/drawing/2014/chartex" xmlns:cx1="http://schemas.microsoft.com/office/drawing/2015/9/8/chartex" xmlns:cx2="http://schemas.microsoft.com/office/drawing/2015/10/21/chartex" xmlns:cx3="http://schemas.microsoft.com/office/drawing/2016/5/9/chartex" xmlns:cx4="http://schemas.microsoft.com/office/drawing/2016/5/10/chartex" xmlns:cx5="http://schemas.microsoft.com/office/drawing/2016/5/11/chartex" xmlns:cx6="http://schemas.microsoft.com/office/drawing/2016/5/12/chartex" xmlns:cx7="http://schemas.microsoft.com/office/drawing/2016/5/13/chartex" xmlns:cx8="http://schemas.microsoft.com/office/drawing/2016/5/14/chartex" xmlns:mc="http://schemas.openxmlformats.org/markup-compatibility/2006" xmlns:aink="http://schemas.microsoft.com/office/drawing/2016/ink" xmlns:am3d="http://schemas.microsoft.com/office/drawing/2017/model3d" xmlns:o="urn:schemas-microsoft-com:office:office" xmlns:r="http://schemas.openxmlformats.org/officeDocument/2006/relationships" xmlns:m="http://schemas.openxmlformats.org/officeDocument/2006/math" xmlns:v="urn:schemas-microsoft-com:vml" xmlns:wp14="http://schemas.microsoft.com/office/word/2010/wordprocessingDrawing" xmlns:wp="http://schemas.openxmlformats.org/drawingml/2006/wordprocessingDrawing" xmlns:w10="urn:schemas-microsoft-com:office:word" xmlns:w="http://schemas.openxmlformats.org/wordprocessingml/2006/main" xmlns:w14="http://schemas.microsoft.com/office/word/2010/wordml" xmlns:w15="http://schemas.microsoft.com/office/word/2012/wordml" xmlns:w16cex="http://schemas.microsoft.com/office/word/2018/wordml/cex" xmlns:w16cid="http://schemas.microsoft.com/office/word/2016/wordml/cid" xmlns:w16="http://schemas.microsoft.com/office/word/2018/wordml" xmlns:w16sdtdh="http://schemas.microsoft.com/office/word/2020/wordml/sdtdatahash" xmlns:w16se="http://schemas.microsoft.com/office/word/2015/wordml/symex" xmlns:wpg="http://schemas.microsoft.com/office/word/2010/wordprocessingGroup" xmlns:wpi="http://schemas.microsoft.com/office/word/2010/wordprocessingInk" xmlns:wne="http://schemas.microsoft.com/office/word/2006/wordml" xmlns:wps="http://schemas.microsoft.com/office/word/2010/wordprocessingShape" mc:Ignorable="w14 w15 w16se w16cid w16 w16cex w16sdtdh wp14">
   <w:body>
     <w:p>
       <w:pPr>
@@ -97,6 +97,38 @@
       <w:proofErr w:type="spellEnd"/>
       <w:r>
         <w:t xml:space="preserve"> y la configuramos como pública.</w:t>
+      </w:r>
+    </w:p>
+    <w:p>
+      <w:pPr>
+        <w:ind w:left="705" w:firstLine="0"/>
+        <w:rPr>
+          <w:b/>
+          <w:bCs/>
+        </w:rPr>
+      </w:pPr>
+      <w:r>
+        <w:rPr>
+          <w:b/>
+          <w:bCs/>
+        </w:rPr>
+        <w:t xml:space="preserve">Sergio se encargó de crear el repositorio público de </w:t>
+      </w:r>
+      <w:proofErr w:type="spellStart"/>
+      <w:r>
+        <w:rPr>
+          <w:b/>
+          <w:bCs/>
+        </w:rPr>
+        <w:t>git</w:t>
+      </w:r>
+      <w:proofErr w:type="spellEnd"/>
+      <w:r>
+        <w:rPr>
+          <w:b/>
+          <w:bCs/>
+        </w:rPr>
+        <w:t>.</w:t>
       </w:r>
     </w:p>
     <w:p>
@@ -511,12 +543,110 @@
     <w:p>
       <w:pPr>
         <w:ind w:left="355"/>
+        <w:rPr>
+          <w:b/>
+          <w:bCs/>
+        </w:rPr>
+      </w:pPr>
+      <w:r>
+        <w:rPr>
+          <w:b/>
+          <w:bCs/>
+        </w:rPr>
+        <w:t xml:space="preserve">Antonio se </w:t>
+      </w:r>
+      <w:r>
+        <w:rPr>
+          <w:b/>
+          <w:bCs/>
+        </w:rPr>
+        <w:t xml:space="preserve">encargó de crear ambas ramas. </w:t>
+      </w:r>
+    </w:p>
+    <w:p>
+      <w:pPr>
+        <w:ind w:left="355"/>
+      </w:pPr>
+      <w:r>
+        <w:rPr>
+          <w:noProof/>
+        </w:rPr>
+        <w:drawing>
+          <wp:anchor distT="0" distB="0" distL="114300" distR="114300" simplePos="0" relativeHeight="251662336" behindDoc="1" locked="0" layoutInCell="1" allowOverlap="1" wp14:anchorId="295F66F7" wp14:editId="27F202D8">
+            <wp:simplePos x="0" y="0"/>
+            <wp:positionH relativeFrom="margin">
+              <wp:posOffset>528955</wp:posOffset>
+            </wp:positionH>
+            <wp:positionV relativeFrom="paragraph">
+              <wp:posOffset>-172720</wp:posOffset>
+            </wp:positionV>
+            <wp:extent cx="4114164" cy="2219325"/>
+            <wp:effectExtent l="0" t="0" r="1270" b="0"/>
+            <wp:wrapTight wrapText="bothSides">
+              <wp:wrapPolygon edited="0">
+                <wp:start x="100" y="0"/>
+                <wp:lineTo x="100" y="21322"/>
+                <wp:lineTo x="21507" y="21322"/>
+                <wp:lineTo x="21507" y="0"/>
+                <wp:lineTo x="100" y="0"/>
+              </wp:wrapPolygon>
+            </wp:wrapTight>
+            <wp:docPr id="1025415326" name="Imagen 1" descr="Texto&#10;&#10;El contenido generado por IA puede ser incorrecto."/>
+            <wp:cNvGraphicFramePr>
+              <a:graphicFrameLocks xmlns:a="http://schemas.openxmlformats.org/drawingml/2006/main" noChangeAspect="1"/>
+            </wp:cNvGraphicFramePr>
+            <a:graphic xmlns:a="http://schemas.openxmlformats.org/drawingml/2006/main">
+              <a:graphicData uri="http://schemas.openxmlformats.org/drawingml/2006/picture">
+                <pic:pic xmlns:pic="http://schemas.openxmlformats.org/drawingml/2006/picture">
+                  <pic:nvPicPr>
+                    <pic:cNvPr id="1025415326" name="Imagen 1" descr="Texto&#10;&#10;El contenido generado por IA puede ser incorrecto."/>
+                    <pic:cNvPicPr/>
+                  </pic:nvPicPr>
+                  <pic:blipFill rotWithShape="1">
+                    <a:blip r:embed="rId9">
+                      <a:extLst>
+                        <a:ext uri="{28A0092B-C50C-407E-A947-70E740481C1C}">
+                          <a14:useLocalDpi xmlns:a14="http://schemas.microsoft.com/office/drawing/2010/main" val="0"/>
+                        </a:ext>
+                      </a:extLst>
+                    </a:blip>
+                    <a:srcRect l="-1458" t="-801" r="1458" b="47"/>
+                    <a:stretch/>
+                  </pic:blipFill>
+                  <pic:spPr bwMode="auto">
+                    <a:xfrm>
+                      <a:off x="0" y="0"/>
+                      <a:ext cx="4114164" cy="2219325"/>
+                    </a:xfrm>
+                    <a:prstGeom prst="rect">
+                      <a:avLst/>
+                    </a:prstGeom>
+                    <a:ln>
+                      <a:noFill/>
+                    </a:ln>
+                    <a:extLst>
+                      <a:ext uri="{53640926-AAD7-44D8-BBD7-CCE9431645EC}">
+                        <a14:shadowObscured xmlns:a14="http://schemas.microsoft.com/office/drawing/2010/main"/>
+                      </a:ext>
+                    </a:extLst>
+                  </pic:spPr>
+                </pic:pic>
+              </a:graphicData>
+            </a:graphic>
+          </wp:anchor>
+        </w:drawing>
+      </w:r>
+    </w:p>
+    <w:p>
+      <w:pPr>
+        <w:ind w:left="355"/>
         <w:jc w:val="center"/>
       </w:pPr>
       <w:r>
         <w:rPr>
           <w:noProof/>
         </w:rPr>
+        <w:lastRenderedPageBreak/>
         <w:drawing>
           <wp:inline distT="0" distB="0" distL="0" distR="0" wp14:anchorId="5493F05C" wp14:editId="40D3418F">
             <wp:extent cx="4281170" cy="950253"/>
@@ -533,7 +663,7 @@
                     <pic:cNvPicPr/>
                   </pic:nvPicPr>
                   <pic:blipFill>
-                    <a:blip r:embed="rId9"/>
+                    <a:blip r:embed="rId10"/>
                     <a:stretch>
                       <a:fillRect/>
                     </a:stretch>
@@ -558,69 +688,18 @@
       <w:pPr>
         <w:ind w:left="355"/>
         <w:jc w:val="center"/>
-      </w:pPr>
-      <w:r>
-        <w:rPr>
-          <w:noProof/>
-        </w:rPr>
-        <w:lastRenderedPageBreak/>
-        <w:drawing>
-          <wp:inline distT="0" distB="0" distL="0" distR="0" wp14:anchorId="77BA06F2" wp14:editId="111C5F53">
-            <wp:extent cx="4114349" cy="2202815"/>
-            <wp:effectExtent l="0" t="0" r="635" b="6985"/>
-            <wp:docPr id="1025415326" name="Imagen 1" descr="Texto&#10;&#10;El contenido generado por IA puede ser incorrecto."/>
-            <wp:cNvGraphicFramePr>
-              <a:graphicFrameLocks xmlns:a="http://schemas.openxmlformats.org/drawingml/2006/main" noChangeAspect="1"/>
-            </wp:cNvGraphicFramePr>
-            <a:graphic xmlns:a="http://schemas.openxmlformats.org/drawingml/2006/main">
-              <a:graphicData uri="http://schemas.openxmlformats.org/drawingml/2006/picture">
-                <pic:pic xmlns:pic="http://schemas.openxmlformats.org/drawingml/2006/picture">
-                  <pic:nvPicPr>
-                    <pic:cNvPr id="1025415326" name="Imagen 1" descr="Texto&#10;&#10;El contenido generado por IA puede ser incorrecto."/>
-                    <pic:cNvPicPr/>
-                  </pic:nvPicPr>
-                  <pic:blipFill rotWithShape="1">
-                    <a:blip r:embed="rId10">
-                      <a:extLst>
-                        <a:ext uri="{28A0092B-C50C-407E-A947-70E740481C1C}">
-                          <a14:useLocalDpi xmlns:a14="http://schemas.microsoft.com/office/drawing/2010/main" val="0"/>
-                        </a:ext>
-                      </a:extLst>
-                    </a:blip>
-                    <a:srcRect l="-1458" t="-23720" r="1458" b="23720"/>
-                    <a:stretch>
-                      <a:fillRect/>
-                    </a:stretch>
-                  </pic:blipFill>
-                  <pic:spPr bwMode="auto">
-                    <a:xfrm>
-                      <a:off x="0" y="0"/>
-                      <a:ext cx="4116969" cy="2204218"/>
-                    </a:xfrm>
-                    <a:prstGeom prst="rect">
-                      <a:avLst/>
-                    </a:prstGeom>
-                    <a:ln>
-                      <a:noFill/>
-                    </a:ln>
-                    <a:extLst>
-                      <a:ext uri="{53640926-AAD7-44D8-BBD7-CCE9431645EC}">
-                        <a14:shadowObscured xmlns:a14="http://schemas.microsoft.com/office/drawing/2010/main"/>
-                      </a:ext>
-                    </a:extLst>
-                  </pic:spPr>
-                </pic:pic>
-              </a:graphicData>
-            </a:graphic>
-          </wp:inline>
-        </w:drawing>
-      </w:r>
-    </w:p>
-    <w:p>
-      <w:pPr>
-        <w:ind w:left="355"/>
-        <w:jc w:val="center"/>
-      </w:pPr>
+        <w:rPr>
+          <w:b/>
+          <w:bCs/>
+        </w:rPr>
+      </w:pPr>
+      <w:r>
+        <w:rPr>
+          <w:b/>
+          <w:bCs/>
+        </w:rPr>
+        <w:t>En esta captura descargamos los cambios en nuestros equipos (Sergio y Thiago)</w:t>
+      </w:r>
     </w:p>
     <w:p>
       <w:pPr>
@@ -858,16 +937,146 @@
         <w:ind w:hanging="360"/>
       </w:pPr>
       <w:r>
+        <w:t xml:space="preserve">Por cada rama, se debe crear un archivo y debéis modificarlo. Aquellas personas que trabajen sobre la misma rama, deben modificar a la vez el mismo archivo después de crearlo. </w:t>
+      </w:r>
+    </w:p>
+    <w:p>
+      <w:pPr>
+        <w:numPr>
+          <w:ilvl w:val="0"/>
+          <w:numId w:val="2"/>
+        </w:numPr>
+        <w:ind w:hanging="360"/>
+      </w:pPr>
+      <w:r>
+        <w:t xml:space="preserve">Confirmar los cambios: </w:t>
+      </w:r>
+    </w:p>
+    <w:p>
+      <w:pPr>
+        <w:ind w:left="355"/>
+      </w:pPr>
+      <w:proofErr w:type="spellStart"/>
+      <w:r>
         <w:lastRenderedPageBreak/>
-        <w:t xml:space="preserve">Por cada rama, se debe crear un archivo y debéis modificarlo. Aquellas personas que trabajen sobre la misma </w:t>
-      </w:r>
-      <w:proofErr w:type="gramStart"/>
-      <w:r>
-        <w:t>rama,</w:t>
-      </w:r>
-      <w:proofErr w:type="gramEnd"/>
-      <w:r>
-        <w:t xml:space="preserve"> deben modificar a la vez el mismo archivo después de crearlo. </w:t>
+        <w:t>git</w:t>
+      </w:r>
+      <w:proofErr w:type="spellEnd"/>
+      <w:r>
+        <w:t xml:space="preserve"> add . </w:t>
+      </w:r>
+    </w:p>
+    <w:p>
+      <w:pPr>
+        <w:ind w:left="355"/>
+      </w:pPr>
+      <w:proofErr w:type="spellStart"/>
+      <w:r>
+        <w:t>git</w:t>
+      </w:r>
+      <w:proofErr w:type="spellEnd"/>
+      <w:r>
+        <w:t xml:space="preserve"> </w:t>
+      </w:r>
+      <w:proofErr w:type="spellStart"/>
+      <w:r>
+        <w:t>commit</w:t>
+      </w:r>
+      <w:proofErr w:type="spellEnd"/>
+      <w:r>
+        <w:t xml:space="preserve"> -m "Añadida nueva funcionalidad en &lt;nombre-de-la-rama&gt;" </w:t>
+      </w:r>
+    </w:p>
+    <w:p>
+      <w:pPr>
+        <w:ind w:left="355"/>
+      </w:pPr>
+      <w:r>
+        <w:tab/>
+      </w:r>
+      <w:r>
+        <w:tab/>
+      </w:r>
+      <w:r>
+        <w:rPr>
+          <w:noProof/>
+        </w:rPr>
+        <w:drawing>
+          <wp:inline distT="0" distB="0" distL="0" distR="0" wp14:anchorId="68AD32FB" wp14:editId="4214E3D1">
+            <wp:extent cx="5401310" cy="1452245"/>
+            <wp:effectExtent l="0" t="0" r="8890" b="0"/>
+            <wp:docPr id="1109120853" name="Imagen 1" descr="Una captura de pantalla de un celular con texto e imagen&#10;&#10;El contenido generado por IA puede ser incorrecto."/>
+            <wp:cNvGraphicFramePr>
+              <a:graphicFrameLocks xmlns:a="http://schemas.openxmlformats.org/drawingml/2006/main" noChangeAspect="1"/>
+            </wp:cNvGraphicFramePr>
+            <a:graphic xmlns:a="http://schemas.openxmlformats.org/drawingml/2006/main">
+              <a:graphicData uri="http://schemas.openxmlformats.org/drawingml/2006/picture">
+                <pic:pic xmlns:pic="http://schemas.openxmlformats.org/drawingml/2006/picture">
+                  <pic:nvPicPr>
+                    <pic:cNvPr id="1109120853" name="Imagen 1" descr="Una captura de pantalla de un celular con texto e imagen&#10;&#10;El contenido generado por IA puede ser incorrecto."/>
+                    <pic:cNvPicPr/>
+                  </pic:nvPicPr>
+                  <pic:blipFill>
+                    <a:blip r:embed="rId13"/>
+                    <a:stretch>
+                      <a:fillRect/>
+                    </a:stretch>
+                  </pic:blipFill>
+                  <pic:spPr>
+                    <a:xfrm>
+                      <a:off x="0" y="0"/>
+                      <a:ext cx="5401310" cy="1452245"/>
+                    </a:xfrm>
+                    <a:prstGeom prst="rect">
+                      <a:avLst/>
+                    </a:prstGeom>
+                  </pic:spPr>
+                </pic:pic>
+              </a:graphicData>
+            </a:graphic>
+          </wp:inline>
+        </w:drawing>
+      </w:r>
+    </w:p>
+    <w:p>
+      <w:pPr>
+        <w:numPr>
+          <w:ilvl w:val="0"/>
+          <w:numId w:val="2"/>
+        </w:numPr>
+        <w:ind w:hanging="360"/>
+      </w:pPr>
+      <w:r>
+        <w:t xml:space="preserve">Subir la rama al repositorio remoto: </w:t>
+      </w:r>
+    </w:p>
+    <w:p>
+      <w:pPr>
+        <w:ind w:left="355"/>
+      </w:pPr>
+      <w:proofErr w:type="spellStart"/>
+      <w:r>
+        <w:t>git</w:t>
+      </w:r>
+      <w:proofErr w:type="spellEnd"/>
+      <w:r>
+        <w:t xml:space="preserve"> </w:t>
+      </w:r>
+      <w:proofErr w:type="spellStart"/>
+      <w:r>
+        <w:t>push</w:t>
+      </w:r>
+      <w:proofErr w:type="spellEnd"/>
+      <w:r>
+        <w:t xml:space="preserve"> </w:t>
+      </w:r>
+      <w:proofErr w:type="spellStart"/>
+      <w:r>
+        <w:t>origin</w:t>
+      </w:r>
+      <w:proofErr w:type="spellEnd"/>
+      <w:r>
+        <w:t xml:space="preserve"> &lt;nombre-de-la-rama&gt; </w:t>
       </w:r>
     </w:p>
     <w:p>
@@ -879,7 +1088,7 @@
           <w:noProof/>
         </w:rPr>
         <w:drawing>
-          <wp:anchor distT="0" distB="0" distL="114300" distR="114300" simplePos="0" relativeHeight="251659264" behindDoc="1" locked="0" layoutInCell="1" allowOverlap="1" wp14:anchorId="228310DC" wp14:editId="3C5DE2F6">
+          <wp:anchor distT="0" distB="0" distL="114300" distR="114300" simplePos="0" relativeHeight="251664384" behindDoc="1" locked="0" layoutInCell="1" allowOverlap="1" wp14:anchorId="4D5BC3EF" wp14:editId="54788BA1">
             <wp:simplePos x="0" y="0"/>
             <wp:positionH relativeFrom="column">
               <wp:posOffset>1250950</wp:posOffset>
@@ -910,7 +1119,7 @@
                     <pic:cNvPicPr/>
                   </pic:nvPicPr>
                   <pic:blipFill>
-                    <a:blip r:embed="rId13" cstate="print">
+                    <a:blip r:embed="rId14" cstate="print">
                       <a:extLst>
                         <a:ext uri="{28A0092B-C50C-407E-A947-70E740481C1C}">
                           <a14:useLocalDpi xmlns:a14="http://schemas.microsoft.com/office/drawing/2010/main" val="0"/>
@@ -983,7 +1192,34 @@
         <w:spacing w:after="179" w:line="378" w:lineRule="auto"/>
         <w:ind w:left="705" w:firstLine="0"/>
         <w:jc w:val="center"/>
-      </w:pPr>
+        <w:rPr>
+          <w:b/>
+          <w:bCs/>
+        </w:rPr>
+      </w:pPr>
+      <w:r>
+        <w:rPr>
+          <w:b/>
+          <w:bCs/>
+        </w:rPr>
+        <w:t>En las capturas de la parte superior trabajaron Thiago y Sergio, y generaron un conflicto. Esto fue en la rama principal (</w:t>
+      </w:r>
+      <w:proofErr w:type="spellStart"/>
+      <w:r>
+        <w:rPr>
+          <w:b/>
+          <w:bCs/>
+        </w:rPr>
+        <w:t>main</w:t>
+      </w:r>
+      <w:proofErr w:type="spellEnd"/>
+      <w:r>
+        <w:rPr>
+          <w:b/>
+          <w:bCs/>
+        </w:rPr>
+        <w:t>).</w:t>
+      </w:r>
     </w:p>
     <w:p>
       <w:pPr>
@@ -996,7 +1232,7 @@
           <w:noProof/>
         </w:rPr>
         <w:drawing>
-          <wp:inline distT="0" distB="0" distL="0" distR="0" wp14:anchorId="06C8BAF4" wp14:editId="575A61BB">
+          <wp:inline distT="0" distB="0" distL="0" distR="0" wp14:anchorId="2F91773B" wp14:editId="7A97E0CE">
             <wp:extent cx="4146248" cy="1389232"/>
             <wp:effectExtent l="0" t="0" r="6985" b="1905"/>
             <wp:docPr id="459041476" name="Imagen 2" descr="Texto&#10;&#10;El contenido generado por IA puede ser incorrecto."/>
@@ -1011,7 +1247,7 @@
                     <pic:cNvPicPr/>
                   </pic:nvPicPr>
                   <pic:blipFill>
-                    <a:blip r:embed="rId14">
+                    <a:blip r:embed="rId15">
                       <a:extLst>
                         <a:ext uri="{28A0092B-C50C-407E-A947-70E740481C1C}">
                           <a14:useLocalDpi xmlns:a14="http://schemas.microsoft.com/office/drawing/2010/main" val="0"/>
@@ -1048,8 +1284,9 @@
         <w:rPr>
           <w:noProof/>
         </w:rPr>
+        <w:lastRenderedPageBreak/>
         <w:drawing>
-          <wp:inline distT="0" distB="0" distL="0" distR="0" wp14:anchorId="177D72DA" wp14:editId="7310985A">
+          <wp:inline distT="0" distB="0" distL="0" distR="0" wp14:anchorId="2F983EE4" wp14:editId="7EB174A2">
             <wp:extent cx="4509105" cy="1660301"/>
             <wp:effectExtent l="0" t="0" r="6350" b="0"/>
             <wp:docPr id="416137170" name="Imagen 3" descr="Captura de pantalla de un celular&#10;&#10;El contenido generado por IA puede ser incorrecto."/>
@@ -1064,7 +1301,7 @@
                     <pic:cNvPicPr/>
                   </pic:nvPicPr>
                   <pic:blipFill>
-                    <a:blip r:embed="rId15">
+                    <a:blip r:embed="rId16">
                       <a:extLst>
                         <a:ext uri="{28A0092B-C50C-407E-A947-70E740481C1C}">
                           <a14:useLocalDpi xmlns:a14="http://schemas.microsoft.com/office/drawing/2010/main" val="0"/>
@@ -1093,155 +1330,21 @@
     </w:p>
     <w:p>
       <w:pPr>
-        <w:numPr>
-          <w:ilvl w:val="0"/>
-          <w:numId w:val="2"/>
-        </w:numPr>
-        <w:ind w:hanging="360"/>
-      </w:pPr>
-      <w:r>
-        <w:t xml:space="preserve">Confirmar los cambios: </w:t>
-      </w:r>
-    </w:p>
-    <w:p>
-      <w:pPr>
-        <w:ind w:left="355"/>
-      </w:pPr>
-      <w:proofErr w:type="spellStart"/>
-      <w:r>
-        <w:t>git</w:t>
-      </w:r>
-      <w:proofErr w:type="spellEnd"/>
-      <w:r>
-        <w:t xml:space="preserve"> </w:t>
-      </w:r>
-      <w:proofErr w:type="spellStart"/>
-      <w:r>
-        <w:t>add</w:t>
-      </w:r>
-      <w:proofErr w:type="spellEnd"/>
-      <w:r>
-        <w:t xml:space="preserve"> . </w:t>
-      </w:r>
-    </w:p>
-    <w:p>
-      <w:pPr>
-        <w:ind w:left="355"/>
-      </w:pPr>
-      <w:proofErr w:type="spellStart"/>
-      <w:r>
-        <w:t>git</w:t>
-      </w:r>
-      <w:proofErr w:type="spellEnd"/>
-      <w:r>
-        <w:t xml:space="preserve"> </w:t>
-      </w:r>
-      <w:proofErr w:type="spellStart"/>
-      <w:r>
-        <w:t>commit</w:t>
-      </w:r>
-      <w:proofErr w:type="spellEnd"/>
-      <w:r>
-        <w:t xml:space="preserve"> -m "Añadida nueva funcionalidad en &lt;nombre-de-la-rama&gt;" </w:t>
-      </w:r>
-    </w:p>
-    <w:p>
-      <w:pPr>
-        <w:ind w:left="355"/>
-      </w:pPr>
-      <w:r>
-        <w:lastRenderedPageBreak/>
-        <w:tab/>
-      </w:r>
-      <w:r>
-        <w:tab/>
-      </w:r>
-      <w:r>
-        <w:rPr>
-          <w:noProof/>
-        </w:rPr>
-        <w:drawing>
-          <wp:inline distT="0" distB="0" distL="0" distR="0" wp14:anchorId="68AD32FB" wp14:editId="4214E3D1">
-            <wp:extent cx="5401310" cy="1452245"/>
-            <wp:effectExtent l="0" t="0" r="8890" b="0"/>
-            <wp:docPr id="1109120853" name="Imagen 1" descr="Una captura de pantalla de un celular con texto e imagen&#10;&#10;El contenido generado por IA puede ser incorrecto."/>
-            <wp:cNvGraphicFramePr>
-              <a:graphicFrameLocks xmlns:a="http://schemas.openxmlformats.org/drawingml/2006/main" noChangeAspect="1"/>
-            </wp:cNvGraphicFramePr>
-            <a:graphic xmlns:a="http://schemas.openxmlformats.org/drawingml/2006/main">
-              <a:graphicData uri="http://schemas.openxmlformats.org/drawingml/2006/picture">
-                <pic:pic xmlns:pic="http://schemas.openxmlformats.org/drawingml/2006/picture">
-                  <pic:nvPicPr>
-                    <pic:cNvPr id="1109120853" name="Imagen 1" descr="Una captura de pantalla de un celular con texto e imagen&#10;&#10;El contenido generado por IA puede ser incorrecto."/>
-                    <pic:cNvPicPr/>
-                  </pic:nvPicPr>
-                  <pic:blipFill>
-                    <a:blip r:embed="rId16"/>
-                    <a:stretch>
-                      <a:fillRect/>
-                    </a:stretch>
-                  </pic:blipFill>
-                  <pic:spPr>
-                    <a:xfrm>
-                      <a:off x="0" y="0"/>
-                      <a:ext cx="5401310" cy="1452245"/>
-                    </a:xfrm>
-                    <a:prstGeom prst="rect">
-                      <a:avLst/>
-                    </a:prstGeom>
-                  </pic:spPr>
-                </pic:pic>
-              </a:graphicData>
-            </a:graphic>
-          </wp:inline>
-        </w:drawing>
-      </w:r>
-    </w:p>
-    <w:p>
-      <w:pPr>
-        <w:numPr>
-          <w:ilvl w:val="0"/>
-          <w:numId w:val="2"/>
-        </w:numPr>
-        <w:ind w:hanging="360"/>
-      </w:pPr>
-      <w:r>
-        <w:t xml:space="preserve">Subir la rama al repositorio remoto: </w:t>
-      </w:r>
-    </w:p>
-    <w:p>
-      <w:pPr>
-        <w:ind w:left="355"/>
-      </w:pPr>
-      <w:proofErr w:type="spellStart"/>
-      <w:r>
-        <w:t>git</w:t>
-      </w:r>
-      <w:proofErr w:type="spellEnd"/>
-      <w:r>
-        <w:t xml:space="preserve"> </w:t>
-      </w:r>
-      <w:proofErr w:type="spellStart"/>
-      <w:r>
-        <w:t>push</w:t>
-      </w:r>
-      <w:proofErr w:type="spellEnd"/>
-      <w:r>
-        <w:t xml:space="preserve"> </w:t>
-      </w:r>
-      <w:proofErr w:type="spellStart"/>
-      <w:r>
-        <w:t>origin</w:t>
-      </w:r>
-      <w:proofErr w:type="spellEnd"/>
-      <w:r>
-        <w:t xml:space="preserve"> &lt;nombre-de-la-rama&gt; </w:t>
-      </w:r>
-    </w:p>
-    <w:p>
-      <w:pPr>
-        <w:ind w:left="355"/>
-      </w:pPr>
+        <w:spacing w:after="179" w:line="378" w:lineRule="auto"/>
+        <w:ind w:left="705" w:firstLine="0"/>
+        <w:jc w:val="center"/>
+        <w:rPr>
+          <w:b/>
+          <w:bCs/>
+        </w:rPr>
+      </w:pPr>
+      <w:r>
+        <w:rPr>
+          <w:b/>
+          <w:bCs/>
+        </w:rPr>
+        <w:t>En las capturas de la parte superior trabajaron Thiago y Antonio, y generaron un conflicto. Esto fue en la rama documentación.</w:t>
+      </w:r>
     </w:p>
     <w:p>
       <w:pPr>
@@ -1287,7 +1390,15 @@
       </w:r>
       <w:proofErr w:type="spellEnd"/>
       <w:r>
-        <w:t xml:space="preserve"> main </w:t>
+        <w:t xml:space="preserve"> </w:t>
+      </w:r>
+      <w:proofErr w:type="spellStart"/>
+      <w:r>
+        <w:t>main</w:t>
+      </w:r>
+      <w:proofErr w:type="spellEnd"/>
+      <w:r>
+        <w:t xml:space="preserve"> </w:t>
       </w:r>
     </w:p>
     <w:p>
@@ -1328,7 +1439,15 @@
       </w:r>
       <w:proofErr w:type="spellEnd"/>
       <w:r>
-        <w:t xml:space="preserve"> main </w:t>
+        <w:t xml:space="preserve"> </w:t>
+      </w:r>
+      <w:proofErr w:type="spellStart"/>
+      <w:r>
+        <w:t>main</w:t>
+      </w:r>
+      <w:proofErr w:type="spellEnd"/>
+      <w:r>
+        <w:t xml:space="preserve"> </w:t>
       </w:r>
     </w:p>
     <w:p>
@@ -1341,7 +1460,15 @@
         <w:ind w:hanging="360"/>
       </w:pPr>
       <w:r>
-        <w:t xml:space="preserve">Fusionar cada rama temática en main mediante </w:t>
+        <w:t xml:space="preserve">Fusionar cada rama temática en </w:t>
+      </w:r>
+      <w:proofErr w:type="spellStart"/>
+      <w:r>
+        <w:t>main</w:t>
+      </w:r>
+      <w:proofErr w:type="spellEnd"/>
+      <w:r>
+        <w:t xml:space="preserve"> mediante </w:t>
       </w:r>
       <w:proofErr w:type="spellStart"/>
       <w:r>
@@ -1638,6 +1765,55 @@
             </a:graphic>
           </wp:inline>
         </w:drawing>
+      </w:r>
+    </w:p>
+    <w:p>
+      <w:pPr>
+        <w:spacing w:after="158" w:line="397" w:lineRule="auto"/>
+        <w:ind w:left="705" w:firstLine="0"/>
+        <w:rPr>
+          <w:b/>
+          <w:bCs/>
+        </w:rPr>
+      </w:pPr>
+      <w:r>
+        <w:rPr>
+          <w:b/>
+          <w:bCs/>
+        </w:rPr>
+        <w:t xml:space="preserve">Thiago hizo el </w:t>
+      </w:r>
+      <w:proofErr w:type="spellStart"/>
+      <w:r>
+        <w:rPr>
+          <w:b/>
+          <w:bCs/>
+        </w:rPr>
+        <w:t>merge</w:t>
+      </w:r>
+      <w:proofErr w:type="spellEnd"/>
+      <w:r>
+        <w:rPr>
+          <w:b/>
+          <w:bCs/>
+        </w:rPr>
+        <w:t xml:space="preserve"> de ambas ramas con </w:t>
+      </w:r>
+      <w:proofErr w:type="spellStart"/>
+      <w:r>
+        <w:rPr>
+          <w:b/>
+          <w:bCs/>
+        </w:rPr>
+        <w:t>main</w:t>
+      </w:r>
+      <w:proofErr w:type="spellEnd"/>
+      <w:r>
+        <w:rPr>
+          <w:b/>
+          <w:bCs/>
+        </w:rPr>
+        <w:t xml:space="preserve">. </w:t>
       </w:r>
     </w:p>
     <w:p>
@@ -1766,6 +1942,7 @@
         <w:ind w:hanging="360"/>
       </w:pPr>
       <w:r>
+        <w:lastRenderedPageBreak/>
         <w:t xml:space="preserve">Una vez resuelto, añadir los archivos modificados: </w:t>
       </w:r>
     </w:p>
@@ -1775,7 +1952,6 @@
       </w:pPr>
       <w:proofErr w:type="spellStart"/>
       <w:r>
-        <w:lastRenderedPageBreak/>
         <w:t>git</w:t>
       </w:r>
       <w:proofErr w:type="spellEnd"/>
@@ -1862,7 +2038,186 @@
       </w:r>
       <w:proofErr w:type="spellEnd"/>
       <w:r>
-        <w:t xml:space="preserve"> main </w:t>
+        <w:t xml:space="preserve"> </w:t>
+      </w:r>
+      <w:proofErr w:type="spellStart"/>
+      <w:r>
+        <w:t>main</w:t>
+      </w:r>
+      <w:proofErr w:type="spellEnd"/>
+      <w:r>
+        <w:t xml:space="preserve"> </w:t>
+      </w:r>
+    </w:p>
+    <w:p>
+      <w:pPr>
+        <w:ind w:left="10" w:firstLine="243"/>
+        <w:rPr>
+          <w:b/>
+          <w:bCs/>
+        </w:rPr>
+      </w:pPr>
+      <w:r>
+        <w:rPr>
+          <w:b/>
+          <w:bCs/>
+        </w:rPr>
+        <w:t>Archivo de archivo_documentación.txt tenía conflicto y manualmente lo hemos arreglado.</w:t>
+      </w:r>
+    </w:p>
+    <w:p>
+      <w:pPr>
+        <w:ind w:left="10" w:firstLine="243"/>
+        <w:rPr>
+          <w:b/>
+          <w:bCs/>
+          <w:sz w:val="22"/>
+          <w:szCs w:val="22"/>
+        </w:rPr>
+      </w:pPr>
+      <w:r>
+        <w:rPr>
+          <w:b/>
+          <w:bCs/>
+          <w:sz w:val="22"/>
+          <w:szCs w:val="22"/>
+        </w:rPr>
+        <w:drawing>
+          <wp:inline distT="0" distB="0" distL="0" distR="0" wp14:anchorId="48406670" wp14:editId="19F078DB">
+            <wp:extent cx="5401310" cy="1489710"/>
+            <wp:effectExtent l="0" t="0" r="8890" b="0"/>
+            <wp:docPr id="1" name="Imagen 1"/>
+            <wp:cNvGraphicFramePr>
+              <a:graphicFrameLocks xmlns:a="http://schemas.openxmlformats.org/drawingml/2006/main" noChangeAspect="1"/>
+            </wp:cNvGraphicFramePr>
+            <a:graphic xmlns:a="http://schemas.openxmlformats.org/drawingml/2006/main">
+              <a:graphicData uri="http://schemas.openxmlformats.org/drawingml/2006/picture">
+                <pic:pic xmlns:pic="http://schemas.openxmlformats.org/drawingml/2006/picture">
+                  <pic:nvPicPr>
+                    <pic:cNvPr id="1" name=""/>
+                    <pic:cNvPicPr/>
+                  </pic:nvPicPr>
+                  <pic:blipFill>
+                    <a:blip r:embed="rId20"/>
+                    <a:stretch>
+                      <a:fillRect/>
+                    </a:stretch>
+                  </pic:blipFill>
+                  <pic:spPr>
+                    <a:xfrm>
+                      <a:off x="0" y="0"/>
+                      <a:ext cx="5401310" cy="1489710"/>
+                    </a:xfrm>
+                    <a:prstGeom prst="rect">
+                      <a:avLst/>
+                    </a:prstGeom>
+                  </pic:spPr>
+                </pic:pic>
+              </a:graphicData>
+            </a:graphic>
+          </wp:inline>
+        </w:drawing>
+      </w:r>
+    </w:p>
+    <w:p>
+      <w:pPr>
+        <w:ind w:left="10" w:firstLine="243"/>
+        <w:rPr>
+          <w:b/>
+          <w:bCs/>
+        </w:rPr>
+      </w:pPr>
+      <w:r>
+        <w:rPr>
+          <w:b/>
+          <w:bCs/>
+        </w:rPr>
+        <w:t xml:space="preserve">Archivo de </w:t>
+      </w:r>
+      <w:r>
+        <w:rPr>
+          <w:b/>
+          <w:bCs/>
+        </w:rPr>
+        <w:t>principal</w:t>
+      </w:r>
+      <w:r>
+        <w:rPr>
+          <w:b/>
+          <w:bCs/>
+        </w:rPr>
+        <w:t>.txt ten</w:t>
+      </w:r>
+      <w:r>
+        <w:rPr>
+          <w:b/>
+          <w:bCs/>
+        </w:rPr>
+        <w:t>í</w:t>
+      </w:r>
+      <w:r>
+        <w:rPr>
+          <w:b/>
+          <w:bCs/>
+        </w:rPr>
+        <w:t>a conflicto y manualmente lo hemos arreglado</w:t>
+      </w:r>
+      <w:r>
+        <w:rPr>
+          <w:b/>
+          <w:bCs/>
+        </w:rPr>
+        <w:t>.</w:t>
+      </w:r>
+    </w:p>
+    <w:p>
+      <w:pPr>
+        <w:ind w:left="10" w:firstLine="243"/>
+        <w:rPr>
+          <w:b/>
+          <w:bCs/>
+        </w:rPr>
+      </w:pPr>
+      <w:r>
+        <w:rPr>
+          <w:b/>
+          <w:bCs/>
+        </w:rPr>
+        <w:drawing>
+          <wp:inline distT="0" distB="0" distL="0" distR="0" wp14:anchorId="03218942" wp14:editId="5B9BC0E8">
+            <wp:extent cx="5401310" cy="1045845"/>
+            <wp:effectExtent l="0" t="0" r="8890" b="1905"/>
+            <wp:docPr id="2" name="Imagen 2"/>
+            <wp:cNvGraphicFramePr>
+              <a:graphicFrameLocks xmlns:a="http://schemas.openxmlformats.org/drawingml/2006/main" noChangeAspect="1"/>
+            </wp:cNvGraphicFramePr>
+            <a:graphic xmlns:a="http://schemas.openxmlformats.org/drawingml/2006/main">
+              <a:graphicData uri="http://schemas.openxmlformats.org/drawingml/2006/picture">
+                <pic:pic xmlns:pic="http://schemas.openxmlformats.org/drawingml/2006/picture">
+                  <pic:nvPicPr>
+                    <pic:cNvPr id="1" name=""/>
+                    <pic:cNvPicPr/>
+                  </pic:nvPicPr>
+                  <pic:blipFill>
+                    <a:blip r:embed="rId21"/>
+                    <a:stretch>
+                      <a:fillRect/>
+                    </a:stretch>
+                  </pic:blipFill>
+                  <pic:spPr>
+                    <a:xfrm>
+                      <a:off x="0" y="0"/>
+                      <a:ext cx="5401310" cy="1045845"/>
+                    </a:xfrm>
+                    <a:prstGeom prst="rect">
+                      <a:avLst/>
+                    </a:prstGeom>
+                  </pic:spPr>
+                </pic:pic>
+              </a:graphicData>
+            </a:graphic>
+          </wp:inline>
+        </w:drawing>
       </w:r>
     </w:p>
     <w:p>
@@ -1957,7 +2312,7 @@
 </file>
 
 <file path=word/numbering.xml><?xml version="1.0" encoding="utf-8"?>
-<w:numbering xmlns:wpc="http://schemas.microsoft.com/office/word/2010/wordprocessingCanvas" xmlns:cx="http://schemas.microsoft.com/office/drawing/2014/chartex" xmlns:cx1="http://schemas.microsoft.com/office/drawing/2015/9/8/chartex" xmlns:cx2="http://schemas.microsoft.com/office/drawing/2015/10/21/chartex" xmlns:cx3="http://schemas.microsoft.com/office/drawing/2016/5/9/chartex" xmlns:cx4="http://schemas.microsoft.com/office/drawing/2016/5/10/chartex" xmlns:cx5="http://schemas.microsoft.com/office/drawing/2016/5/11/chartex" xmlns:cx6="http://schemas.microsoft.com/office/drawing/2016/5/12/chartex" xmlns:cx7="http://schemas.microsoft.com/office/drawing/2016/5/13/chartex" xmlns:cx8="http://schemas.microsoft.com/office/drawing/2016/5/14/chartex" xmlns:mc="http://schemas.openxmlformats.org/markup-compatibility/2006" xmlns:aink="http://schemas.microsoft.com/office/drawing/2016/ink" xmlns:am3d="http://schemas.microsoft.com/office/drawing/2017/model3d" xmlns:o="urn:schemas-microsoft-com:office:office" xmlns:oel="http://schemas.microsoft.com/office/2019/extlst" xmlns:r="http://schemas.openxmlformats.org/officeDocument/2006/relationships" xmlns:m="http://schemas.openxmlformats.org/officeDocument/2006/math" xmlns:v="urn:schemas-microsoft-com:vml" xmlns:wp14="http://schemas.microsoft.com/office/word/2010/wordprocessingDrawing" xmlns:wp="http://schemas.openxmlformats.org/drawingml/2006/wordprocessingDrawing" xmlns:w10="urn:schemas-microsoft-com:office:word" xmlns:w="http://schemas.openxmlformats.org/wordprocessingml/2006/main" xmlns:w14="http://schemas.microsoft.com/office/word/2010/wordml" xmlns:w15="http://schemas.microsoft.com/office/word/2012/wordml" xmlns:w16cex="http://schemas.microsoft.com/office/word/2018/wordml/cex" xmlns:w16cid="http://schemas.microsoft.com/office/word/2016/wordml/cid" xmlns:w16="http://schemas.microsoft.com/office/word/2018/wordml" xmlns:w16du="http://schemas.microsoft.com/office/word/2023/wordml/word16du" xmlns:w16sdtdh="http://schemas.microsoft.com/office/word/2020/wordml/sdtdatahash" xmlns:w16sdtfl="http://schemas.microsoft.com/office/word/2024/wordml/sdtformatlock" xmlns:w16se="http://schemas.microsoft.com/office/word/2015/wordml/symex" xmlns:wpg="http://schemas.microsoft.com/office/word/2010/wordprocessingGroup" xmlns:wpi="http://schemas.microsoft.com/office/word/2010/wordprocessingInk" xmlns:wne="http://schemas.microsoft.com/office/word/2006/wordml" xmlns:wps="http://schemas.microsoft.com/office/word/2010/wordprocessingShape" mc:Ignorable="w14 w15 w16se w16cid w16 w16cex w16sdtdh w16sdtfl w16du wp14">
+<w:numbering xmlns:wpc="http://schemas.microsoft.com/office/word/2010/wordprocessingCanvas" xmlns:cx="http://schemas.microsoft.com/office/drawing/2014/chartex" xmlns:cx1="http://schemas.microsoft.com/office/drawing/2015/9/8/chartex" xmlns:cx2="http://schemas.microsoft.com/office/drawing/2015/10/21/chartex" xmlns:cx3="http://schemas.microsoft.com/office/drawing/2016/5/9/chartex" xmlns:cx4="http://schemas.microsoft.com/office/drawing/2016/5/10/chartex" xmlns:cx5="http://schemas.microsoft.com/office/drawing/2016/5/11/chartex" xmlns:cx6="http://schemas.microsoft.com/office/drawing/2016/5/12/chartex" xmlns:cx7="http://schemas.microsoft.com/office/drawing/2016/5/13/chartex" xmlns:cx8="http://schemas.microsoft.com/office/drawing/2016/5/14/chartex" xmlns:mc="http://schemas.openxmlformats.org/markup-compatibility/2006" xmlns:aink="http://schemas.microsoft.com/office/drawing/2016/ink" xmlns:am3d="http://schemas.microsoft.com/office/drawing/2017/model3d" xmlns:o="urn:schemas-microsoft-com:office:office" xmlns:r="http://schemas.openxmlformats.org/officeDocument/2006/relationships" xmlns:m="http://schemas.openxmlformats.org/officeDocument/2006/math" xmlns:v="urn:schemas-microsoft-com:vml" xmlns:wp14="http://schemas.microsoft.com/office/word/2010/wordprocessingDrawing" xmlns:wp="http://schemas.openxmlformats.org/drawingml/2006/wordprocessingDrawing" xmlns:w10="urn:schemas-microsoft-com:office:word" xmlns:w="http://schemas.openxmlformats.org/wordprocessingml/2006/main" xmlns:w14="http://schemas.microsoft.com/office/word/2010/wordml" xmlns:w15="http://schemas.microsoft.com/office/word/2012/wordml" xmlns:w16cex="http://schemas.microsoft.com/office/word/2018/wordml/cex" xmlns:w16cid="http://schemas.microsoft.com/office/word/2016/wordml/cid" xmlns:w16="http://schemas.microsoft.com/office/word/2018/wordml" xmlns:w16sdtdh="http://schemas.microsoft.com/office/word/2020/wordml/sdtdatahash" xmlns:w16se="http://schemas.microsoft.com/office/word/2015/wordml/symex" xmlns:wpg="http://schemas.microsoft.com/office/word/2010/wordprocessingGroup" xmlns:wpi="http://schemas.microsoft.com/office/word/2010/wordprocessingInk" xmlns:wne="http://schemas.microsoft.com/office/word/2006/wordml" xmlns:wps="http://schemas.microsoft.com/office/word/2010/wordprocessingShape" mc:Ignorable="w14 w15 w16se w16cid w16 w16cex w16sdtdh wp14">
   <w:abstractNum w:abstractNumId="0" w15:restartNumberingAfterBreak="0">
     <w:nsid w:val="16877389"/>
     <w:multiLevelType w:val="hybridMultilevel"/>
@@ -3028,26 +3383,26 @@
       </w:rPr>
     </w:lvl>
   </w:abstractNum>
-  <w:num w:numId="1" w16cid:durableId="598022560">
+  <w:num w:numId="1">
     <w:abstractNumId w:val="3"/>
   </w:num>
-  <w:num w:numId="2" w16cid:durableId="1000352402">
+  <w:num w:numId="2">
     <w:abstractNumId w:val="0"/>
   </w:num>
-  <w:num w:numId="3" w16cid:durableId="1576816778">
+  <w:num w:numId="3">
     <w:abstractNumId w:val="1"/>
   </w:num>
-  <w:num w:numId="4" w16cid:durableId="1911382378">
+  <w:num w:numId="4">
     <w:abstractNumId w:val="4"/>
   </w:num>
-  <w:num w:numId="5" w16cid:durableId="425198525">
+  <w:num w:numId="5">
     <w:abstractNumId w:val="2"/>
   </w:num>
 </w:numbering>
 </file>
 
 <file path=word/styles.xml><?xml version="1.0" encoding="utf-8"?>
-<w:styles xmlns:mc="http://schemas.openxmlformats.org/markup-compatibility/2006" xmlns:r="http://schemas.openxmlformats.org/officeDocument/2006/relationships" xmlns:w="http://schemas.openxmlformats.org/wordprocessingml/2006/main" xmlns:w14="http://schemas.microsoft.com/office/word/2010/wordml" xmlns:w15="http://schemas.microsoft.com/office/word/2012/wordml" xmlns:w16cex="http://schemas.microsoft.com/office/word/2018/wordml/cex" xmlns:w16cid="http://schemas.microsoft.com/office/word/2016/wordml/cid" xmlns:w16="http://schemas.microsoft.com/office/word/2018/wordml" xmlns:w16du="http://schemas.microsoft.com/office/word/2023/wordml/word16du" xmlns:w16sdtdh="http://schemas.microsoft.com/office/word/2020/wordml/sdtdatahash" xmlns:w16sdtfl="http://schemas.microsoft.com/office/word/2024/wordml/sdtformatlock" xmlns:w16se="http://schemas.microsoft.com/office/word/2015/wordml/symex" mc:Ignorable="w14 w15 w16se w16cid w16 w16cex w16sdtdh w16sdtfl w16du">
+<w:styles xmlns:mc="http://schemas.openxmlformats.org/markup-compatibility/2006" xmlns:r="http://schemas.openxmlformats.org/officeDocument/2006/relationships" xmlns:w="http://schemas.openxmlformats.org/wordprocessingml/2006/main" xmlns:w14="http://schemas.microsoft.com/office/word/2010/wordml" xmlns:w15="http://schemas.microsoft.com/office/word/2012/wordml" xmlns:w16cex="http://schemas.microsoft.com/office/word/2018/wordml/cex" xmlns:w16cid="http://schemas.microsoft.com/office/word/2016/wordml/cid" xmlns:w16="http://schemas.microsoft.com/office/word/2018/wordml" xmlns:w16sdtdh="http://schemas.microsoft.com/office/word/2020/wordml/sdtdatahash" xmlns:w16se="http://schemas.microsoft.com/office/word/2015/wordml/symex" mc:Ignorable="w14 w15 w16se w16cid w16 w16cex w16sdtdh">
   <w:docDefaults>
     <w:rPrDefault>
       <w:rPr>
@@ -3446,6 +3801,7 @@
   <w:style w:type="paragraph" w:default="1" w:styleId="Normal">
     <w:name w:val="Normal"/>
     <w:qFormat/>
+    <w:rsid w:val="003A7E6A"/>
     <w:pPr>
       <w:spacing w:after="317" w:line="259" w:lineRule="auto"/>
       <w:ind w:left="370" w:hanging="10"/>

</xml_diff>